<commit_message>
Revisi Nama File Struktur Tabel
</commit_message>
<xml_diff>
--- a/AnalisisDataERD.docx
+++ b/AnalisisDataERD.docx
@@ -594,13 +594,8 @@
       </w:r>
       <w:proofErr w:type="spellEnd"/>
       <w:r>
-        <w:t xml:space="preserve">, </w:t>
-      </w:r>
-      <w:proofErr w:type="spellStart"/>
-      <w:r>
-        <w:t>qty</w:t>
-      </w:r>
-      <w:proofErr w:type="spellEnd"/>
+        <w:t>, qty</w:t>
+      </w:r>
     </w:p>
     <w:p>
       <w:pPr>
@@ -846,7 +841,13 @@
       </w:r>
       <w:proofErr w:type="gramEnd"/>
       <w:r>
-        <w:t xml:space="preserve"> pelayan.sql (File </w:t>
+        <w:t xml:space="preserve"> </w:t>
+      </w:r>
+      <w:r>
+        <w:t>dbrestoran</w:t>
+      </w:r>
+      <w:r>
+        <w:t xml:space="preserve">.sql (File </w:t>
       </w:r>
       <w:proofErr w:type="spellStart"/>
       <w:r>
@@ -1430,7 +1431,7 @@
         <w:t xml:space="preserve"> </w:t>
       </w:r>
       <w:r>
-        <w:t>kasir</w:t>
+        <w:t>dbrestoran</w:t>
       </w:r>
       <w:r>
         <w:t xml:space="preserve">.sql (File </w:t>
@@ -2018,7 +2019,7 @@
         <w:t xml:space="preserve"> </w:t>
       </w:r>
       <w:r>
-        <w:t>koki</w:t>
+        <w:t>dbrestoran</w:t>
       </w:r>
       <w:r>
         <w:t xml:space="preserve">.sql (File </w:t>
@@ -2605,7 +2606,7 @@
         <w:t xml:space="preserve"> </w:t>
       </w:r>
       <w:r>
-        <w:t>patry</w:t>
+        <w:t>dbrestoran</w:t>
       </w:r>
       <w:r>
         <w:t xml:space="preserve">.sql (File </w:t>
@@ -3194,7 +3195,7 @@
         <w:t xml:space="preserve"> </w:t>
       </w:r>
       <w:r>
-        <w:t>cs</w:t>
+        <w:t>dbrestoran</w:t>
       </w:r>
       <w:r>
         <w:t xml:space="preserve">.sql (File </w:t>
@@ -3784,7 +3785,7 @@
         <w:t xml:space="preserve"> </w:t>
       </w:r>
       <w:r>
-        <w:t>pelanggan</w:t>
+        <w:t>dbrestoran</w:t>
       </w:r>
       <w:r>
         <w:t xml:space="preserve">.sql (File </w:t>
@@ -4217,7 +4218,7 @@
         <w:t xml:space="preserve"> </w:t>
       </w:r>
       <w:r>
-        <w:t>bahanbaku</w:t>
+        <w:t>dbrestoran</w:t>
       </w:r>
       <w:r>
         <w:t xml:space="preserve">.sql (File </w:t>
@@ -4789,7 +4790,7 @@
         <w:t xml:space="preserve"> </w:t>
       </w:r>
       <w:r>
-        <w:t>menu</w:t>
+        <w:t>dbrestoran</w:t>
       </w:r>
       <w:r>
         <w:t xml:space="preserve">.sql (File </w:t>
@@ -5297,7 +5298,7 @@
         <w:t xml:space="preserve"> </w:t>
       </w:r>
       <w:r>
-        <w:t>pemesanan</w:t>
+        <w:t>dbrestoran</w:t>
       </w:r>
       <w:r>
         <w:t xml:space="preserve">.sql (File </w:t>
@@ -5897,7 +5898,7 @@
         <w:t xml:space="preserve"> </w:t>
       </w:r>
       <w:r>
-        <w:t>pembayaran</w:t>
+        <w:t>dbrestoran</w:t>
       </w:r>
       <w:r>
         <w:t xml:space="preserve">.sql (File </w:t>
@@ -6414,7 +6415,7 @@
         <w:t xml:space="preserve"> </w:t>
       </w:r>
       <w:r>
-        <w:t>laporan</w:t>
+        <w:t>dbrestoran</w:t>
       </w:r>
       <w:r>
         <w:t xml:space="preserve">.sql (File </w:t>
@@ -6936,7 +6937,7 @@
         <w:t xml:space="preserve"> </w:t>
       </w:r>
       <w:r>
-        <w:t>penyetokkan</w:t>
+        <w:t>dbrestoran</w:t>
       </w:r>
       <w:r>
         <w:t xml:space="preserve">.sql (File </w:t>
@@ -7594,7 +7595,7 @@
         <w:t xml:space="preserve"> </w:t>
       </w:r>
       <w:r>
-        <w:t>kritiksaran</w:t>
+        <w:t>dbrestoran</w:t>
       </w:r>
       <w:r>
         <w:t xml:space="preserve">.sql (File </w:t>
@@ -8090,7 +8091,10 @@
       </w:r>
       <w:proofErr w:type="spellStart"/>
       <w:r>
-        <w:t>menubahan</w:t>
+        <w:t>MenuB</w:t>
+      </w:r>
+      <w:r>
+        <w:t>ahan</w:t>
       </w:r>
       <w:proofErr w:type="spellEnd"/>
     </w:p>
@@ -8116,7 +8120,7 @@
         <w:t xml:space="preserve"> </w:t>
       </w:r>
       <w:r>
-        <w:t>menubahan</w:t>
+        <w:t>dbrestoran</w:t>
       </w:r>
       <w:r>
         <w:t xml:space="preserve">.sql (File </w:t>
@@ -8482,7 +8486,7 @@
         <w:t xml:space="preserve"> </w:t>
       </w:r>
       <w:r>
-        <w:t>menupesanan</w:t>
+        <w:t>dbrestoran</w:t>
       </w:r>
       <w:r>
         <w:t xml:space="preserve">.sql (File </w:t>
@@ -8837,15 +8841,13 @@
       </w:r>
       <w:proofErr w:type="spellEnd"/>
       <w:r>
-        <w:t xml:space="preserve"> </w:t>
-      </w:r>
-      <w:proofErr w:type="gramStart"/>
-      <w:r>
-        <w:t>File :</w:t>
-      </w:r>
-      <w:proofErr w:type="gramEnd"/>
-      <w:r>
-        <w:t xml:space="preserve"> stokbahan.sql (File </w:t>
+        <w:t xml:space="preserve"> File : </w:t>
+      </w:r>
+      <w:r>
+        <w:t>dbrestoran</w:t>
+      </w:r>
+      <w:r>
+        <w:t xml:space="preserve">.sql (File </w:t>
       </w:r>
       <w:proofErr w:type="spellStart"/>
       <w:r>

</xml_diff>